<commit_message>
Long đưa lên CSDL. Dữ liệu có chỉnh sửa một chút so với thiết kế. Trong CSDL đã có đầy đủ các stored procedure dùng truy xuất dữ liệu.
</commit_message>
<xml_diff>
--- a/2.Analysis/1.Data Flow Diagram/0712186_0712255_0712257_DFD.docx
+++ b/2.Analysis/1.Data Flow Diagram/0712186_0712255_0712257_DFD.docx
@@ -2266,7 +2266,7 @@
           <v:shape id="_x0000_i1025" type="#_x0000_t75" style="width:371.65pt;height:219.45pt" o:ole="">
             <v:imagedata r:id="rId8" o:title=""/>
           </v:shape>
-          <o:OLEObject Type="Embed" ProgID="Visio.Drawing.11" ShapeID="_x0000_i1025" DrawAspect="Content" ObjectID="_1331930151" r:id="rId9"/>
+          <o:OLEObject Type="Embed" ProgID="Visio.Drawing.11" ShapeID="_x0000_i1025" DrawAspect="Content" ObjectID="_1338642720" r:id="rId9"/>
         </w:object>
       </w:r>
     </w:p>
@@ -2284,7 +2284,7 @@
           <v:shape id="_x0000_i1026" type="#_x0000_t75" style="width:466.3pt;height:308.55pt" o:ole="">
             <v:imagedata r:id="rId10" o:title=""/>
           </v:shape>
-          <o:OLEObject Type="Embed" ProgID="Visio.Drawing.11" ShapeID="_x0000_i1026" DrawAspect="Content" ObjectID="_1331930152" r:id="rId11"/>
+          <o:OLEObject Type="Embed" ProgID="Visio.Drawing.11" ShapeID="_x0000_i1026" DrawAspect="Content" ObjectID="_1338642721" r:id="rId11"/>
         </w:object>
       </w:r>
     </w:p>
@@ -2344,7 +2344,7 @@
           <v:shape id="_x0000_i1027" type="#_x0000_t75" style="width:425.85pt;height:57.6pt" o:ole="">
             <v:imagedata r:id="rId12" o:title=""/>
           </v:shape>
-          <o:OLEObject Type="Embed" ProgID="Visio.Drawing.11" ShapeID="_x0000_i1027" DrawAspect="Content" ObjectID="_1331930153" r:id="rId13"/>
+          <o:OLEObject Type="Embed" ProgID="Visio.Drawing.11" ShapeID="_x0000_i1027" DrawAspect="Content" ObjectID="_1338642722" r:id="rId13"/>
         </w:object>
       </w:r>
     </w:p>
@@ -2394,7 +2394,7 @@
           <v:shape id="_x0000_i1028" type="#_x0000_t75" style="width:250.3pt;height:170.05pt" o:ole="">
             <v:imagedata r:id="rId14" o:title=""/>
           </v:shape>
-          <o:OLEObject Type="Embed" ProgID="Visio.Drawing.11" ShapeID="_x0000_i1028" DrawAspect="Content" ObjectID="_1331930154" r:id="rId15"/>
+          <o:OLEObject Type="Embed" ProgID="Visio.Drawing.11" ShapeID="_x0000_i1028" DrawAspect="Content" ObjectID="_1338642723" r:id="rId15"/>
         </w:object>
       </w:r>
     </w:p>
@@ -2444,7 +2444,7 @@
           <v:shape id="_x0000_i1029" type="#_x0000_t75" style="width:354.5pt;height:55.55pt" o:ole="">
             <v:imagedata r:id="rId16" o:title=""/>
           </v:shape>
-          <o:OLEObject Type="Embed" ProgID="Visio.Drawing.11" ShapeID="_x0000_i1029" DrawAspect="Content" ObjectID="_1331930155" r:id="rId17"/>
+          <o:OLEObject Type="Embed" ProgID="Visio.Drawing.11" ShapeID="_x0000_i1029" DrawAspect="Content" ObjectID="_1338642724" r:id="rId17"/>
         </w:object>
       </w:r>
     </w:p>
@@ -2480,7 +2480,7 @@
           <v:shape id="_x0000_i1030" type="#_x0000_t75" style="width:350.4pt;height:64.45pt" o:ole="">
             <v:imagedata r:id="rId18" o:title=""/>
           </v:shape>
-          <o:OLEObject Type="Embed" ProgID="Visio.Drawing.11" ShapeID="_x0000_i1030" DrawAspect="Content" ObjectID="_1331930156" r:id="rId19"/>
+          <o:OLEObject Type="Embed" ProgID="Visio.Drawing.11" ShapeID="_x0000_i1030" DrawAspect="Content" ObjectID="_1338642725" r:id="rId19"/>
         </w:object>
       </w:r>
     </w:p>
@@ -2513,7 +2513,7 @@
           <v:shape id="_x0000_i1031" type="#_x0000_t75" style="width:350.4pt;height:64.45pt" o:ole="">
             <v:imagedata r:id="rId20" o:title=""/>
           </v:shape>
-          <o:OLEObject Type="Embed" ProgID="Visio.Drawing.11" ShapeID="_x0000_i1031" DrawAspect="Content" ObjectID="_1331930157" r:id="rId21"/>
+          <o:OLEObject Type="Embed" ProgID="Visio.Drawing.11" ShapeID="_x0000_i1031" DrawAspect="Content" ObjectID="_1338642726" r:id="rId21"/>
         </w:object>
       </w:r>
     </w:p>
@@ -2547,7 +2547,7 @@
           <v:shape id="_x0000_i1032" type="#_x0000_t75" style="width:366.85pt;height:93.25pt" o:ole="">
             <v:imagedata r:id="rId22" o:title=""/>
           </v:shape>
-          <o:OLEObject Type="Embed" ProgID="Visio.Drawing.11" ShapeID="_x0000_i1032" DrawAspect="Content" ObjectID="_1331930158" r:id="rId23"/>
+          <o:OLEObject Type="Embed" ProgID="Visio.Drawing.11" ShapeID="_x0000_i1032" DrawAspect="Content" ObjectID="_1338642727" r:id="rId23"/>
         </w:object>
       </w:r>
     </w:p>
@@ -2580,7 +2580,7 @@
           <v:shape id="_x0000_i1033" type="#_x0000_t75" style="width:353.85pt;height:123.45pt" o:ole="">
             <v:imagedata r:id="rId24" o:title=""/>
           </v:shape>
-          <o:OLEObject Type="Embed" ProgID="Visio.Drawing.11" ShapeID="_x0000_i1033" DrawAspect="Content" ObjectID="_1331930159" r:id="rId25"/>
+          <o:OLEObject Type="Embed" ProgID="Visio.Drawing.11" ShapeID="_x0000_i1033" DrawAspect="Content" ObjectID="_1338642728" r:id="rId25"/>
         </w:object>
       </w:r>
     </w:p>
@@ -2613,7 +2613,7 @@
           <v:shape id="_x0000_i1034" type="#_x0000_t75" style="width:353.85pt;height:123.45pt" o:ole="">
             <v:imagedata r:id="rId26" o:title=""/>
           </v:shape>
-          <o:OLEObject Type="Embed" ProgID="Visio.Drawing.11" ShapeID="_x0000_i1034" DrawAspect="Content" ObjectID="_1331930160" r:id="rId27"/>
+          <o:OLEObject Type="Embed" ProgID="Visio.Drawing.11" ShapeID="_x0000_i1034" DrawAspect="Content" ObjectID="_1338642729" r:id="rId27"/>
         </w:object>
       </w:r>
     </w:p>
@@ -2646,7 +2646,7 @@
           <v:shape id="_x0000_i1035" type="#_x0000_t75" style="width:353.85pt;height:123.45pt" o:ole="">
             <v:imagedata r:id="rId28" o:title=""/>
           </v:shape>
-          <o:OLEObject Type="Embed" ProgID="Visio.Drawing.11" ShapeID="_x0000_i1035" DrawAspect="Content" ObjectID="_1331930161" r:id="rId29"/>
+          <o:OLEObject Type="Embed" ProgID="Visio.Drawing.11" ShapeID="_x0000_i1035" DrawAspect="Content" ObjectID="_1338642730" r:id="rId29"/>
         </w:object>
       </w:r>
     </w:p>
@@ -2677,7 +2677,7 @@
           <v:shape id="_x0000_i1036" type="#_x0000_t75" style="width:338.75pt;height:123.45pt" o:ole="">
             <v:imagedata r:id="rId30" o:title=""/>
           </v:shape>
-          <o:OLEObject Type="Embed" ProgID="Visio.Drawing.11" ShapeID="_x0000_i1036" DrawAspect="Content" ObjectID="_1331930162" r:id="rId31"/>
+          <o:OLEObject Type="Embed" ProgID="Visio.Drawing.11" ShapeID="_x0000_i1036" DrawAspect="Content" ObjectID="_1338642731" r:id="rId31"/>
         </w:object>
       </w:r>
     </w:p>
@@ -2710,7 +2710,7 @@
           <v:shape id="_x0000_i1037" type="#_x0000_t75" style="width:352.45pt;height:60.35pt" o:ole="">
             <v:imagedata r:id="rId32" o:title=""/>
           </v:shape>
-          <o:OLEObject Type="Embed" ProgID="Visio.Drawing.11" ShapeID="_x0000_i1037" DrawAspect="Content" ObjectID="_1331930163" r:id="rId33"/>
+          <o:OLEObject Type="Embed" ProgID="Visio.Drawing.11" ShapeID="_x0000_i1037" DrawAspect="Content" ObjectID="_1338642732" r:id="rId33"/>
         </w:object>
       </w:r>
     </w:p>
@@ -2740,7 +2740,7 @@
           <v:shape id="_x0000_i1038" type="#_x0000_t75" style="width:372.35pt;height:87.1pt" o:ole="">
             <v:imagedata r:id="rId34" o:title=""/>
           </v:shape>
-          <o:OLEObject Type="Embed" ProgID="Visio.Drawing.11" ShapeID="_x0000_i1038" DrawAspect="Content" ObjectID="_1331930164" r:id="rId35"/>
+          <o:OLEObject Type="Embed" ProgID="Visio.Drawing.11" ShapeID="_x0000_i1038" DrawAspect="Content" ObjectID="_1338642733" r:id="rId35"/>
         </w:object>
       </w:r>
     </w:p>
@@ -2773,7 +2773,7 @@
           <v:shape id="_x0000_i1039" type="#_x0000_t75" style="width:352.45pt;height:116.55pt" o:ole="">
             <v:imagedata r:id="rId36" o:title=""/>
           </v:shape>
-          <o:OLEObject Type="Embed" ProgID="Visio.Drawing.11" ShapeID="_x0000_i1039" DrawAspect="Content" ObjectID="_1331930165" r:id="rId37"/>
+          <o:OLEObject Type="Embed" ProgID="Visio.Drawing.11" ShapeID="_x0000_i1039" DrawAspect="Content" ObjectID="_1338642734" r:id="rId37"/>
         </w:object>
       </w:r>
     </w:p>
@@ -2806,7 +2806,7 @@
           <v:shape id="_x0000_i1040" type="#_x0000_t75" style="width:352.45pt;height:60.35pt" o:ole="">
             <v:imagedata r:id="rId38" o:title=""/>
           </v:shape>
-          <o:OLEObject Type="Embed" ProgID="Visio.Drawing.11" ShapeID="_x0000_i1040" DrawAspect="Content" ObjectID="_1331930166" r:id="rId39"/>
+          <o:OLEObject Type="Embed" ProgID="Visio.Drawing.11" ShapeID="_x0000_i1040" DrawAspect="Content" ObjectID="_1338642735" r:id="rId39"/>
         </w:object>
       </w:r>
     </w:p>
@@ -2837,10 +2837,10 @@
       </w:pPr>
       <w:r>
         <w:object w:dxaOrig="6308" w:dyaOrig="3055">
-          <v:shape id="_x0000_i1043" type="#_x0000_t75" style="width:315.45pt;height:152.9pt" o:ole="">
+          <v:shape id="_x0000_i1041" type="#_x0000_t75" style="width:315.45pt;height:152.9pt" o:ole="">
             <v:imagedata r:id="rId40" o:title=""/>
           </v:shape>
-          <o:OLEObject Type="Embed" ProgID="Visio.Drawing.11" ShapeID="_x0000_i1043" DrawAspect="Content" ObjectID="_1331930167" r:id="rId41"/>
+          <o:OLEObject Type="Embed" ProgID="Visio.Drawing.11" ShapeID="_x0000_i1041" DrawAspect="Content" ObjectID="_1338642736" r:id="rId41"/>
         </w:object>
       </w:r>
     </w:p>
@@ -2876,7 +2876,7 @@
           <v:shape id="_x0000_i1042" type="#_x0000_t75" style="width:213.95pt;height:98.05pt" o:ole="">
             <v:imagedata r:id="rId42" o:title=""/>
           </v:shape>
-          <o:OLEObject Type="Embed" ProgID="Visio.Drawing.11" ShapeID="_x0000_i1042" DrawAspect="Content" ObjectID="_1331930168" r:id="rId43"/>
+          <o:OLEObject Type="Embed" ProgID="Visio.Drawing.11" ShapeID="_x0000_i1042" DrawAspect="Content" ObjectID="_1338642737" r:id="rId43"/>
         </w:object>
       </w:r>
     </w:p>
@@ -2898,10 +2898,10 @@
     <w:p>
       <w:r>
         <w:object w:dxaOrig="10971" w:dyaOrig="11422">
-          <v:shape id="_x0000_i1041" type="#_x0000_t75" style="width:467.65pt;height:486.85pt" o:ole="">
+          <v:shape id="_x0000_i1043" type="#_x0000_t75" style="width:467.65pt;height:486.85pt" o:ole="">
             <v:imagedata r:id="rId44" o:title=""/>
           </v:shape>
-          <o:OLEObject Type="Embed" ProgID="Visio.Drawing.11" ShapeID="_x0000_i1041" DrawAspect="Content" ObjectID="_1331930169" r:id="rId45"/>
+          <o:OLEObject Type="Embed" ProgID="Visio.Drawing.11" ShapeID="_x0000_i1043" DrawAspect="Content" ObjectID="_1338642738" r:id="rId45"/>
         </w:object>
       </w:r>
     </w:p>
@@ -3080,8 +3080,16 @@
             <w:pPr>
               <w:jc w:val="center"/>
               <w:cnfStyle w:val="000000100000"/>
-            </w:pPr>
-            <w:r>
+              <w:rPr>
+                <w:strike/>
+                <w:color w:val="FF0000"/>
+              </w:rPr>
+            </w:pPr>
+            <w:r>
+              <w:rPr>
+                <w:strike/>
+                <w:color w:val="FF0000"/>
+              </w:rPr>
               <w:t>MaHoiVien</w:t>
             </w:r>
           </w:p>
@@ -3095,8 +3103,16 @@
             <w:pPr>
               <w:jc w:val="center"/>
               <w:cnfStyle w:val="000000100000"/>
-            </w:pPr>
-            <w:r>
+              <w:rPr>
+                <w:strike/>
+                <w:color w:val="FF0000"/>
+              </w:rPr>
+            </w:pPr>
+            <w:r>
+              <w:rPr>
+                <w:strike/>
+                <w:color w:val="FF0000"/>
+              </w:rPr>
               <w:t>Mã hội viên</w:t>
             </w:r>
           </w:p>
@@ -3110,8 +3126,16 @@
             <w:pPr>
               <w:jc w:val="center"/>
               <w:cnfStyle w:val="000000100000"/>
-            </w:pPr>
-            <w:r>
+              <w:rPr>
+                <w:strike/>
+                <w:color w:val="FF0000"/>
+              </w:rPr>
+            </w:pPr>
+            <w:r>
+              <w:rPr>
+                <w:strike/>
+                <w:color w:val="FF0000"/>
+              </w:rPr>
               <w:t>Int</w:t>
             </w:r>
           </w:p>
@@ -3125,32 +3149,48 @@
             <w:pPr>
               <w:jc w:val="center"/>
               <w:cnfStyle w:val="000000100000"/>
-            </w:pPr>
-          </w:p>
-        </w:tc>
-        <w:tc>
-          <w:tcPr>
-            <w:tcW w:w="1482" w:type="dxa"/>
-            <w:vAlign w:val="center"/>
-          </w:tcPr>
-          <w:p>
-            <w:pPr>
-              <w:jc w:val="center"/>
-              <w:cnfStyle w:val="000000100000"/>
-            </w:pPr>
-          </w:p>
-        </w:tc>
-        <w:tc>
-          <w:tcPr>
-            <w:tcW w:w="1482" w:type="dxa"/>
-            <w:vAlign w:val="center"/>
-          </w:tcPr>
-          <w:p>
-            <w:pPr>
-              <w:jc w:val="center"/>
-              <w:cnfStyle w:val="000000100000"/>
-            </w:pPr>
-            <w:r>
+              <w:rPr>
+                <w:strike/>
+                <w:color w:val="FF0000"/>
+              </w:rPr>
+            </w:pPr>
+          </w:p>
+        </w:tc>
+        <w:tc>
+          <w:tcPr>
+            <w:tcW w:w="1482" w:type="dxa"/>
+            <w:vAlign w:val="center"/>
+          </w:tcPr>
+          <w:p>
+            <w:pPr>
+              <w:jc w:val="center"/>
+              <w:cnfStyle w:val="000000100000"/>
+              <w:rPr>
+                <w:strike/>
+                <w:color w:val="FF0000"/>
+              </w:rPr>
+            </w:pPr>
+          </w:p>
+        </w:tc>
+        <w:tc>
+          <w:tcPr>
+            <w:tcW w:w="1482" w:type="dxa"/>
+            <w:vAlign w:val="center"/>
+          </w:tcPr>
+          <w:p>
+            <w:pPr>
+              <w:jc w:val="center"/>
+              <w:cnfStyle w:val="000000100000"/>
+              <w:rPr>
+                <w:strike/>
+                <w:color w:val="FF0000"/>
+              </w:rPr>
+            </w:pPr>
+            <w:r>
+              <w:rPr>
+                <w:strike/>
+                <w:color w:val="FF0000"/>
+              </w:rPr>
               <w:t>Identify</w:t>
             </w:r>
           </w:p>
@@ -3745,7 +3785,7 @@
               <w:cnfStyle w:val="000000100000"/>
             </w:pPr>
             <w:r>
-              <w:t>Binary</w:t>
+              <w:t>Bit</w:t>
             </w:r>
           </w:p>
         </w:tc>
@@ -3854,7 +3894,7 @@
               <w:cnfStyle w:val="000000010000"/>
             </w:pPr>
             <w:r>
-              <w:t>Binary</w:t>
+              <w:t>Bit</w:t>
             </w:r>
           </w:p>
         </w:tc>
@@ -3963,7 +4003,7 @@
               <w:cnfStyle w:val="000000100000"/>
             </w:pPr>
             <w:r>
-              <w:t>Binary</w:t>
+              <w:t>Bit</w:t>
             </w:r>
           </w:p>
         </w:tc>
@@ -4117,7 +4157,7 @@
               <w:cnfStyle w:val="000000010000"/>
             </w:pPr>
             <w:r>
-              <w:t>Primary key</w:t>
+              <w:t>Identify</w:t>
             </w:r>
           </w:p>
         </w:tc>
@@ -4220,7 +4260,7 @@
               <w:cnfStyle w:val="000000100000"/>
             </w:pPr>
             <w:r>
-              <w:t>Primary key</w:t>
+              <w:t>Not null</w:t>
             </w:r>
           </w:p>
         </w:tc>
@@ -4326,7 +4366,13 @@
               <w:cnfStyle w:val="000000010000"/>
             </w:pPr>
             <w:r>
-              <w:t>Null</w:t>
+              <w:t>N</w:t>
+            </w:r>
+            <w:r>
+              <w:t>ot n</w:t>
+            </w:r>
+            <w:r>
+              <w:t>ull</w:t>
             </w:r>
           </w:p>
         </w:tc>
@@ -5616,8 +5662,11 @@
               <w:jc w:val="center"/>
             </w:pPr>
             <w:r>
+              <w:t xml:space="preserve">ThamGia </w:t>
+            </w:r>
+            <w:r>
               <w:lastRenderedPageBreak/>
-              <w:t>ThamGia HoatDong</w:t>
+              <w:t>HoatDong</w:t>
             </w:r>
           </w:p>
         </w:tc>
@@ -5632,6 +5681,7 @@
               <w:cnfStyle w:val="000000100000"/>
             </w:pPr>
             <w:r>
+              <w:lastRenderedPageBreak/>
               <w:t>MSSV</w:t>
             </w:r>
           </w:p>
@@ -5647,7 +5697,11 @@
               <w:cnfStyle w:val="000000100000"/>
             </w:pPr>
             <w:r>
-              <w:t>Mã số sinh viên</w:t>
+              <w:t xml:space="preserve">Mã số sinh </w:t>
+            </w:r>
+            <w:r>
+              <w:lastRenderedPageBreak/>
+              <w:t>viên</w:t>
             </w:r>
           </w:p>
         </w:tc>
@@ -5662,6 +5716,7 @@
               <w:cnfStyle w:val="000000100000"/>
             </w:pPr>
             <w:r>
+              <w:lastRenderedPageBreak/>
               <w:t>Varchar</w:t>
             </w:r>
           </w:p>
@@ -5704,7 +5759,11 @@
               <w:cnfStyle w:val="000000100000"/>
             </w:pPr>
             <w:r>
-              <w:t>Primary key</w:t>
+              <w:t xml:space="preserve">Primary </w:t>
+            </w:r>
+            <w:r>
+              <w:lastRenderedPageBreak/>
+              <w:t>key</w:t>
             </w:r>
           </w:p>
         </w:tc>
@@ -7942,11 +8001,7 @@
               <w:cnfStyle w:val="000000010000"/>
             </w:pPr>
             <w:r>
-              <w:t xml:space="preserve">Primary </w:t>
-            </w:r>
-            <w:r>
-              <w:lastRenderedPageBreak/>
-              <w:t>key</w:t>
+              <w:t>Primary key</w:t>
             </w:r>
           </w:p>
         </w:tc>
@@ -8879,7 +8934,7 @@
             <w:rPr>
               <w:noProof/>
             </w:rPr>
-            <w:t>3</w:t>
+            <w:t>10</w:t>
           </w:r>
         </w:fldSimple>
       </w:sdtContent>

</xml_diff>